<commit_message>
Add P01. Summer Cocktails
</commit_message>
<xml_diff>
--- a/Exams/01_C# Advanced Retake Exam - 13 August 2019/01. Summer Cocktails_Problem_Description.docx
+++ b/Exams/01_C# Advanced Retake Exam - 13 August 2019/01. Summer Cocktails_Problem_Description.docx
@@ -26,7 +26,6 @@
       <w:r>
         <w:rPr>
           <w:noProof/>
-          <w:lang w:val="bg-BG" w:eastAsia="bg-BG"/>
         </w:rPr>
         <w:drawing>
           <wp:inline distT="0" distB="0" distL="0" distR="0" wp14:anchorId="0D936AF6" wp14:editId="6B7B1670">
@@ -456,11 +455,19 @@
       <w:r>
         <w:t xml:space="preserve"> one of the levels described in the table, you make the cocktail and </w:t>
       </w:r>
+      <w:proofErr w:type="gramStart"/>
       <w:r>
         <w:rPr>
           <w:b/>
         </w:rPr>
-        <w:t>remove both</w:t>
+        <w:t>remove</w:t>
+      </w:r>
+      <w:proofErr w:type="gramEnd"/>
+      <w:r>
+        <w:rPr>
+          <w:b/>
+        </w:rPr>
+        <w:t xml:space="preserve"> both</w:t>
       </w:r>
       <w:r>
         <w:t xml:space="preserve"> ingredient and freshness value. </w:t>
@@ -890,8 +897,6 @@
         </w:rPr>
         <w:t>, but only the ones that were made at least once</w:t>
       </w:r>
-      <w:bookmarkStart w:id="0" w:name="_GoBack"/>
-      <w:bookmarkEnd w:id="0"/>
       <w:r>
         <w:t xml:space="preserve"> in the format:</w:t>
       </w:r>
@@ -905,13 +910,24 @@
           <w:b/>
         </w:rPr>
       </w:pPr>
+      <w:proofErr w:type="gramStart"/>
       <w:r>
         <w:rPr>
           <w:rFonts w:ascii="Consolas" w:hAnsi="Consolas"/>
           <w:b/>
         </w:rPr>
-        <w:t>" # {cocktail name} --&gt; {amount}"</w:t>
-      </w:r>
+        <w:t>" #</w:t>
+      </w:r>
+      <w:proofErr w:type="gramEnd"/>
+      <w:r>
+        <w:rPr>
+          <w:rFonts w:ascii="Consolas" w:hAnsi="Consolas"/>
+          <w:b/>
+        </w:rPr>
+        <w:t xml:space="preserve"> {cocktail name} --&gt; {amount}"</w:t>
+      </w:r>
+      <w:bookmarkStart w:id="0" w:name="_GoBack"/>
+      <w:bookmarkEnd w:id="0"/>
     </w:p>
     <w:p>
       <w:pPr>
@@ -1008,8 +1024,8 @@
       </w:tblPr>
       <w:tblGrid>
         <w:gridCol w:w="1890"/>
-        <w:gridCol w:w="3690"/>
-        <w:gridCol w:w="4840"/>
+        <w:gridCol w:w="3960"/>
+        <w:gridCol w:w="4570"/>
       </w:tblGrid>
       <w:tr>
         <w:trPr>
@@ -1048,7 +1064,7 @@
         </w:tc>
         <w:tc>
           <w:tcPr>
-            <w:tcW w:w="3690" w:type="dxa"/>
+            <w:tcW w:w="3960" w:type="dxa"/>
             <w:tcBorders>
               <w:top w:val="single" w:sz="4" w:space="0" w:color="auto"/>
               <w:left w:val="single" w:sz="4" w:space="0" w:color="auto"/>
@@ -1079,7 +1095,7 @@
         </w:tc>
         <w:tc>
           <w:tcPr>
-            <w:tcW w:w="4840" w:type="dxa"/>
+            <w:tcW w:w="4570" w:type="dxa"/>
             <w:tcBorders>
               <w:top w:val="single" w:sz="4" w:space="0" w:color="auto"/>
               <w:left w:val="single" w:sz="4" w:space="0" w:color="auto"/>
@@ -1158,7 +1174,7 @@
         </w:tc>
         <w:tc>
           <w:tcPr>
-            <w:tcW w:w="3690" w:type="dxa"/>
+            <w:tcW w:w="3960" w:type="dxa"/>
             <w:tcBorders>
               <w:top w:val="single" w:sz="4" w:space="0" w:color="auto"/>
               <w:left w:val="single" w:sz="4" w:space="0" w:color="auto"/>
@@ -1255,7 +1271,7 @@
         </w:tc>
         <w:tc>
           <w:tcPr>
-            <w:tcW w:w="4840" w:type="dxa"/>
+            <w:tcW w:w="4570" w:type="dxa"/>
             <w:tcBorders>
               <w:top w:val="single" w:sz="4" w:space="0" w:color="auto"/>
               <w:left w:val="single" w:sz="4" w:space="0" w:color="auto"/>
@@ -1479,7 +1495,7 @@
         </w:tc>
         <w:tc>
           <w:tcPr>
-            <w:tcW w:w="3690" w:type="dxa"/>
+            <w:tcW w:w="3960" w:type="dxa"/>
             <w:tcBorders>
               <w:top w:val="single" w:sz="4" w:space="0" w:color="auto"/>
               <w:left w:val="single" w:sz="4" w:space="0" w:color="auto"/>
@@ -1535,7 +1551,7 @@
         </w:tc>
         <w:tc>
           <w:tcPr>
-            <w:tcW w:w="4840" w:type="dxa"/>
+            <w:tcW w:w="4570" w:type="dxa"/>
             <w:tcBorders>
               <w:top w:val="single" w:sz="4" w:space="0" w:color="auto"/>
               <w:left w:val="single" w:sz="4" w:space="0" w:color="auto"/>
@@ -1678,35 +1694,36 @@
                 <w:rStyle w:val="Strong"/>
                 <w:lang w:val="en-US"/>
               </w:rPr>
-              <w:t xml:space="preserve"> it and </w:t>
+              <w:t xml:space="preserve"> it </w:t>
             </w:r>
             <w:r>
               <w:rPr>
                 <w:rStyle w:val="Strong"/>
                 <w:lang w:val="en-US"/>
               </w:rPr>
-              <w:t>continue</w:t>
+              <w:lastRenderedPageBreak/>
+              <w:t xml:space="preserve">and </w:t>
             </w:r>
             <w:r>
               <w:rPr>
                 <w:rStyle w:val="Strong"/>
                 <w:lang w:val="en-US"/>
               </w:rPr>
-              <w:t xml:space="preserve">. </w:t>
+              <w:t>continue</w:t>
             </w:r>
             <w:r>
               <w:rPr>
                 <w:rStyle w:val="Strong"/>
                 <w:lang w:val="en-US"/>
               </w:rPr>
-              <w:br/>
+              <w:t xml:space="preserve">. </w:t>
             </w:r>
             <w:r>
               <w:rPr>
                 <w:rStyle w:val="Strong"/>
                 <w:lang w:val="en-US"/>
               </w:rPr>
-              <w:lastRenderedPageBreak/>
+              <w:br/>
               <w:t xml:space="preserve">The next pair is 6 and 12 - again we </w:t>
             </w:r>
             <w:r>
@@ -1750,8 +1767,17 @@
                 <w:rStyle w:val="Strong"/>
                 <w:lang w:val="en-US"/>
               </w:rPr>
-              <w:t>19, 25, 11</w:t>
-            </w:r>
+              <w:t xml:space="preserve">19, 25, </w:t>
+            </w:r>
+            <w:proofErr w:type="gramStart"/>
+            <w:r>
+              <w:rPr>
+                <w:rStyle w:val="Strong"/>
+                <w:lang w:val="en-US"/>
+              </w:rPr>
+              <w:t>11</w:t>
+            </w:r>
+            <w:proofErr w:type="gramEnd"/>
             <w:r>
               <w:rPr>
                 <w:rStyle w:val="Strong"/>
@@ -1838,7 +1864,6 @@
     <w:r>
       <w:rPr>
         <w:noProof/>
-        <w:lang w:val="bg-BG" w:eastAsia="bg-BG"/>
       </w:rPr>
       <w:drawing>
         <wp:anchor distT="0" distB="0" distL="114300" distR="114300" simplePos="0" relativeHeight="251659264" behindDoc="0" locked="0" layoutInCell="1" allowOverlap="1" wp14:anchorId="65D56026" wp14:editId="45D6850B">
@@ -1907,7 +1932,6 @@
     <w:r>
       <w:rPr>
         <w:noProof/>
-        <w:lang w:val="bg-BG" w:eastAsia="bg-BG"/>
       </w:rPr>
       <mc:AlternateContent>
         <mc:Choice Requires="wps">
@@ -1970,7 +1994,7 @@
             </wp:anchor>
           </w:drawing>
         </mc:Choice>
-        <mc:Fallback xmlns:w16cid="http://schemas.microsoft.com/office/word/2016/wordml/cid" xmlns:am3d="http://schemas.microsoft.com/office/drawing/2017/model3d" xmlns:aink="http://schemas.microsoft.com/office/drawing/2016/ink" xmlns:cx8="http://schemas.microsoft.com/office/drawing/2016/5/14/chartex" xmlns:cx7="http://schemas.microsoft.com/office/drawing/2016/5/13/chartex" xmlns:cx6="http://schemas.microsoft.com/office/drawing/2016/5/12/chartex" xmlns:cx5="http://schemas.microsoft.com/office/drawing/2016/5/11/chartex" xmlns:cx4="http://schemas.microsoft.com/office/drawing/2016/5/10/chartex" xmlns:cx3="http://schemas.microsoft.com/office/drawing/2016/5/9/chartex" xmlns:cx2="http://schemas.microsoft.com/office/drawing/2015/10/21/chartex">
+        <mc:Fallback xmlns:cx2="http://schemas.microsoft.com/office/drawing/2015/10/21/chartex" xmlns:cx3="http://schemas.microsoft.com/office/drawing/2016/5/9/chartex" xmlns:cx4="http://schemas.microsoft.com/office/drawing/2016/5/10/chartex" xmlns:cx5="http://schemas.microsoft.com/office/drawing/2016/5/11/chartex" xmlns:cx6="http://schemas.microsoft.com/office/drawing/2016/5/12/chartex" xmlns:cx7="http://schemas.microsoft.com/office/drawing/2016/5/13/chartex" xmlns:cx8="http://schemas.microsoft.com/office/drawing/2016/5/14/chartex" xmlns:aink="http://schemas.microsoft.com/office/drawing/2016/ink" xmlns:am3d="http://schemas.microsoft.com/office/drawing/2017/model3d" xmlns:w16cid="http://schemas.microsoft.com/office/word/2016/wordml/cid">
           <w:pict>
             <v:line w14:anchorId="551EA531" id="Straight Connector 19" o:spid="_x0000_s1026" style="position:absolute;flip:y;z-index:251660288;visibility:visible;mso-wrap-style:square;mso-width-percent:0;mso-height-percent:0;mso-wrap-distance-left:9pt;mso-wrap-distance-top:0;mso-wrap-distance-right:9pt;mso-wrap-distance-bottom:0;mso-position-horizontal:absolute;mso-position-horizontal-relative:text;mso-position-vertical:absolute;mso-position-vertical-relative:text;mso-width-percent:0;mso-height-percent:0;mso-width-relative:page;mso-height-relative:page" from="-.1pt,5.2pt" to="520.7pt,5.2pt" o:gfxdata="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" strokecolor="#f37123" strokeweight="1pt">
               <v:stroke endcap="round"/>
@@ -1982,7 +2006,6 @@
     <w:r>
       <w:rPr>
         <w:noProof/>
-        <w:lang w:val="bg-BG" w:eastAsia="bg-BG"/>
       </w:rPr>
       <mc:AlternateContent>
         <mc:Choice Requires="wps">
@@ -2090,7 +2113,6 @@
                               <w:noProof/>
                               <w:sz w:val="20"/>
                               <w:szCs w:val="20"/>
-                              <w:lang w:val="bg-BG" w:eastAsia="bg-BG"/>
                             </w:rPr>
                             <w:drawing>
                               <wp:inline distT="0" distB="0" distL="0" distR="0" wp14:anchorId="78C76751" wp14:editId="14D38258">
@@ -2165,7 +2187,6 @@
                               <w:noProof/>
                               <w:sz w:val="20"/>
                               <w:szCs w:val="20"/>
-                              <w:lang w:val="bg-BG" w:eastAsia="bg-BG"/>
                             </w:rPr>
                             <w:drawing>
                               <wp:inline distT="0" distB="0" distL="0" distR="0" wp14:anchorId="113C1D73" wp14:editId="4A427016">
@@ -2232,7 +2253,6 @@
                               <w:noProof/>
                               <w:sz w:val="20"/>
                               <w:szCs w:val="20"/>
-                              <w:lang w:val="bg-BG" w:eastAsia="bg-BG"/>
                             </w:rPr>
                             <w:drawing>
                               <wp:inline distT="0" distB="0" distL="0" distR="0" wp14:anchorId="71D2D561" wp14:editId="4050DED4">
@@ -2284,7 +2304,6 @@
                               <w:noProof/>
                               <w:sz w:val="20"/>
                               <w:szCs w:val="20"/>
-                              <w:lang w:val="bg-BG" w:eastAsia="bg-BG"/>
                             </w:rPr>
                             <w:drawing>
                               <wp:inline distT="0" distB="0" distL="0" distR="0" wp14:anchorId="798136C4" wp14:editId="6D1EEF8B">
@@ -2336,7 +2355,6 @@
                               <w:noProof/>
                               <w:sz w:val="20"/>
                               <w:szCs w:val="20"/>
-                              <w:lang w:val="bg-BG" w:eastAsia="bg-BG"/>
                             </w:rPr>
                             <w:drawing>
                               <wp:inline distT="0" distB="0" distL="0" distR="0" wp14:anchorId="56D88887" wp14:editId="4BFA8593">
@@ -2388,7 +2406,6 @@
                               <w:noProof/>
                               <w:sz w:val="20"/>
                               <w:szCs w:val="20"/>
-                              <w:lang w:val="bg-BG" w:eastAsia="bg-BG"/>
                             </w:rPr>
                             <w:drawing>
                               <wp:inline distT="0" distB="0" distL="0" distR="0" wp14:anchorId="64E32CC5" wp14:editId="7A396FA2">
@@ -2455,7 +2472,6 @@
                               <w:noProof/>
                               <w:sz w:val="20"/>
                               <w:szCs w:val="20"/>
-                              <w:lang w:val="bg-BG" w:eastAsia="bg-BG"/>
                             </w:rPr>
                             <w:drawing>
                               <wp:inline distT="0" distB="0" distL="0" distR="0" wp14:anchorId="087C938A" wp14:editId="2E34C803">
@@ -2522,7 +2538,6 @@
                               <w:noProof/>
                               <w:sz w:val="20"/>
                               <w:szCs w:val="20"/>
-                              <w:lang w:val="bg-BG" w:eastAsia="bg-BG"/>
                             </w:rPr>
                             <w:drawing>
                               <wp:inline distT="0" distB="0" distL="0" distR="0" wp14:anchorId="39E9DB61" wp14:editId="5B91EC3B">
@@ -2589,7 +2604,6 @@
                               <w:noProof/>
                               <w:sz w:val="20"/>
                               <w:szCs w:val="20"/>
-                              <w:lang w:val="bg-BG" w:eastAsia="bg-BG"/>
                             </w:rPr>
                             <w:drawing>
                               <wp:inline distT="0" distB="0" distL="0" distR="0" wp14:anchorId="08208507" wp14:editId="629C1F1A">
@@ -3261,7 +3275,6 @@
     <w:r>
       <w:rPr>
         <w:noProof/>
-        <w:lang w:val="bg-BG" w:eastAsia="bg-BG"/>
       </w:rPr>
       <mc:AlternateContent>
         <mc:Choice Requires="wps">
@@ -3372,7 +3385,6 @@
     <w:r>
       <w:rPr>
         <w:noProof/>
-        <w:lang w:val="bg-BG" w:eastAsia="bg-BG"/>
       </w:rPr>
       <mc:AlternateContent>
         <mc:Choice Requires="wps">
@@ -3467,7 +3479,7 @@
                               <w:sz w:val="18"/>
                               <w:szCs w:val="18"/>
                             </w:rPr>
-                            <w:t>1</w:t>
+                            <w:t>2</w:t>
                           </w:r>
                           <w:r>
                             <w:rPr>
@@ -3592,7 +3604,7 @@
                         <w:sz w:val="18"/>
                         <w:szCs w:val="18"/>
                       </w:rPr>
-                      <w:t>1</w:t>
+                      <w:t>2</w:t>
                     </w:r>
                     <w:r>
                       <w:rPr>
@@ -7989,7 +8001,7 @@
 </file>
 
 <file path=customXml/itemProps1.xml><?xml version="1.0" encoding="utf-8"?>
-<ds:datastoreItem xmlns:ds="http://schemas.openxmlformats.org/officeDocument/2006/customXml" ds:itemID="{43465B8C-CF48-464C-88E6-BB17D279E536}">
+<ds:datastoreItem xmlns:ds="http://schemas.openxmlformats.org/officeDocument/2006/customXml" ds:itemID="{B80E4325-45AF-42DB-809F-7EBBADD48442}">
   <ds:schemaRefs>
     <ds:schemaRef ds:uri="http://schemas.openxmlformats.org/officeDocument/2006/bibliography"/>
   </ds:schemaRefs>

</xml_diff>